<commit_message>
Biological Assay plus references
</commit_message>
<xml_diff>
--- a/just incase.docx
+++ b/just incase.docx
@@ -681,10 +681,227 @@
         <w:t>2.2.5</w:t>
       </w:r>
     </w:p>
+    <w:p/>
+    <w:p/>
     <w:p>
+      <w:pPr>
+        <w:pStyle w:val="NormalWeb"/>
+      </w:pPr>
+      <w:r>
+        <w:rPr>
+          <w:rFonts w:ascii="Helvetica" w:hAnsi="Helvetica"/>
+          <w:b/>
+          <w:bCs/>
+        </w:rPr>
+        <w:t xml:space="preserve">Preparation of EETI seed </w:t>
+      </w:r>
+    </w:p>
+    <w:p>
+      <w:pPr>
+        <w:pStyle w:val="NormalWeb"/>
+        <w:rPr>
+          <w:rFonts w:ascii="TimesNewRomanPSMT" w:hAnsi="TimesNewRomanPSMT"/>
+          <w:position w:val="6"/>
+        </w:rPr>
+      </w:pPr>
+      <w:r>
+        <w:rPr>
+          <w:rFonts w:ascii="TimesNewRomanPSMT" w:hAnsi="TimesNewRomanPSMT"/>
+        </w:rPr>
+        <w:t xml:space="preserve">The dried seed of </w:t>
+      </w:r>
+      <w:r>
+        <w:rPr>
+          <w:rFonts w:ascii="TimesNewRomanPS" w:hAnsi="TimesNewRomanPS"/>
+          <w:i/>
+          <w:iCs/>
+        </w:rPr>
+        <w:t xml:space="preserve">T. </w:t>
+      </w:r>
+      <w:proofErr w:type="spellStart"/>
+      <w:r>
+        <w:rPr>
+          <w:rFonts w:ascii="TimesNewRomanPS" w:hAnsi="TimesNewRomanPS"/>
+          <w:i/>
+          <w:iCs/>
+        </w:rPr>
+        <w:t>indica</w:t>
+      </w:r>
+      <w:proofErr w:type="spellEnd"/>
+      <w:r>
+        <w:rPr>
+          <w:rFonts w:ascii="TimesNewRomanPS" w:hAnsi="TimesNewRomanPS"/>
+          <w:i/>
+          <w:iCs/>
+        </w:rPr>
+        <w:t xml:space="preserve"> </w:t>
+      </w:r>
+      <w:r>
+        <w:rPr>
+          <w:rFonts w:ascii="TimesNewRomanPSMT" w:hAnsi="TimesNewRomanPSMT"/>
+        </w:rPr>
+        <w:t xml:space="preserve">were collected, washed, dried (oven 60°C), crushed by employing blender and convert in to powder after sieving through sieve no.80 then subjected to successive solvent extraction using ethanol at room temperature in a </w:t>
+      </w:r>
+      <w:proofErr w:type="spellStart"/>
+      <w:r>
+        <w:rPr>
+          <w:rFonts w:ascii="TimesNewRomanPSMT" w:hAnsi="TimesNewRomanPSMT"/>
+        </w:rPr>
+        <w:t>soxhlet</w:t>
+      </w:r>
+      <w:proofErr w:type="spellEnd"/>
+      <w:r>
+        <w:rPr>
+          <w:rFonts w:ascii="TimesNewRomanPSMT" w:hAnsi="TimesNewRomanPSMT"/>
+        </w:rPr>
+        <w:t xml:space="preserve"> apparatus. The extract was vacuum dried and kept in </w:t>
+      </w:r>
+      <w:proofErr w:type="spellStart"/>
+      <w:r>
+        <w:rPr>
+          <w:rFonts w:ascii="TimesNewRomanPSMT" w:hAnsi="TimesNewRomanPSMT"/>
+        </w:rPr>
+        <w:t>desicator</w:t>
+      </w:r>
+      <w:proofErr w:type="spellEnd"/>
+      <w:r>
+        <w:rPr>
+          <w:rFonts w:ascii="TimesNewRomanPSMT" w:hAnsi="TimesNewRomanPSMT"/>
+        </w:rPr>
+        <w:t xml:space="preserve"> for further studies.</w:t>
+      </w:r>
+      <w:r>
+        <w:rPr>
+          <w:rFonts w:ascii="TimesNewRomanPSMT" w:hAnsi="TimesNewRomanPSMT"/>
+          <w:position w:val="6"/>
+        </w:rPr>
+        <w:t xml:space="preserve">[13,14] </w:t>
+      </w:r>
+    </w:p>
+    <w:p>
+      <w:pPr>
+        <w:pStyle w:val="NormalWeb"/>
+      </w:pPr>
+      <w:r>
+        <w:rPr>
+          <w:rFonts w:ascii="TimesNewRomanPSMT" w:hAnsi="TimesNewRomanPSMT"/>
+          <w:sz w:val="20"/>
+          <w:szCs w:val="20"/>
+        </w:rPr>
+        <w:t xml:space="preserve">13. Gupta R, Gupta MK, Bhandari A, Gupta J. Preliminary </w:t>
+      </w:r>
+      <w:proofErr w:type="spellStart"/>
+      <w:r>
+        <w:rPr>
+          <w:rFonts w:ascii="TimesNewRomanPSMT" w:hAnsi="TimesNewRomanPSMT"/>
+          <w:sz w:val="20"/>
+          <w:szCs w:val="20"/>
+        </w:rPr>
+        <w:t>pharmacognostical</w:t>
+      </w:r>
+      <w:proofErr w:type="spellEnd"/>
+      <w:r>
+        <w:rPr>
+          <w:rFonts w:ascii="TimesNewRomanPSMT" w:hAnsi="TimesNewRomanPSMT"/>
+          <w:sz w:val="20"/>
+          <w:szCs w:val="20"/>
+        </w:rPr>
+        <w:t xml:space="preserve"> and physicochemical analysis: A poly </w:t>
+      </w:r>
+      <w:proofErr w:type="spellStart"/>
+      <w:r>
+        <w:rPr>
+          <w:rFonts w:ascii="TimesNewRomanPSMT" w:hAnsi="TimesNewRomanPSMT"/>
+          <w:sz w:val="20"/>
+          <w:szCs w:val="20"/>
+        </w:rPr>
+        <w:t>herbomineral</w:t>
+      </w:r>
+      <w:proofErr w:type="spellEnd"/>
+      <w:r>
+        <w:rPr>
+          <w:rFonts w:ascii="TimesNewRomanPSMT" w:hAnsi="TimesNewRomanPSMT"/>
+          <w:sz w:val="20"/>
+          <w:szCs w:val="20"/>
+        </w:rPr>
+        <w:t xml:space="preserve"> formulation. </w:t>
+      </w:r>
+      <w:proofErr w:type="spellStart"/>
+      <w:r>
+        <w:rPr>
+          <w:rFonts w:ascii="TimesNewRomanPSMT" w:hAnsi="TimesNewRomanPSMT"/>
+          <w:sz w:val="20"/>
+          <w:szCs w:val="20"/>
+        </w:rPr>
+        <w:t>Int</w:t>
+      </w:r>
+      <w:proofErr w:type="spellEnd"/>
+      <w:r>
+        <w:rPr>
+          <w:rFonts w:ascii="TimesNewRomanPSMT" w:hAnsi="TimesNewRomanPSMT"/>
+          <w:sz w:val="20"/>
+          <w:szCs w:val="20"/>
+        </w:rPr>
+        <w:t xml:space="preserve"> J Drug Dev Res 2014;6:85-92. </w:t>
+      </w:r>
+    </w:p>
+    <w:p>
+      <w:pPr>
+        <w:pStyle w:val="NormalWeb"/>
+      </w:pPr>
+      <w:r>
+        <w:rPr>
+          <w:rFonts w:ascii="TimesNewRomanPSMT" w:hAnsi="TimesNewRomanPSMT"/>
+          <w:sz w:val="20"/>
+          <w:szCs w:val="20"/>
+        </w:rPr>
+        <w:t xml:space="preserve">14. Gupta R, Gupta MK, Bhandari A, Gupta J, Pathan IK. Preparation and standardization of </w:t>
+      </w:r>
+      <w:proofErr w:type="spellStart"/>
+      <w:r>
+        <w:rPr>
+          <w:rFonts w:ascii="TimesNewRomanPSMT" w:hAnsi="TimesNewRomanPSMT"/>
+          <w:sz w:val="20"/>
+          <w:szCs w:val="20"/>
+        </w:rPr>
+        <w:t>polyherbomineral</w:t>
+      </w:r>
+      <w:proofErr w:type="spellEnd"/>
+      <w:r>
+        <w:rPr>
+          <w:rFonts w:ascii="TimesNewRomanPSMT" w:hAnsi="TimesNewRomanPSMT"/>
+          <w:sz w:val="20"/>
+          <w:szCs w:val="20"/>
+        </w:rPr>
+        <w:t xml:space="preserve"> formulation. </w:t>
+      </w:r>
+      <w:proofErr w:type="spellStart"/>
+      <w:r>
+        <w:rPr>
+          <w:rFonts w:ascii="TimesNewRomanPSMT" w:hAnsi="TimesNewRomanPSMT"/>
+          <w:sz w:val="20"/>
+          <w:szCs w:val="20"/>
+        </w:rPr>
+        <w:t>Int</w:t>
+      </w:r>
+      <w:proofErr w:type="spellEnd"/>
+      <w:r>
+        <w:rPr>
+          <w:rFonts w:ascii="TimesNewRomanPSMT" w:hAnsi="TimesNewRomanPSMT"/>
+          <w:sz w:val="20"/>
+          <w:szCs w:val="20"/>
+        </w:rPr>
+        <w:t xml:space="preserve"> J Drug Dev Res 2014;6:211-9. </w:t>
+      </w:r>
+    </w:p>
+    <w:p>
+      <w:pPr>
+        <w:pStyle w:val="NormalWeb"/>
+      </w:pPr>
       <w:bookmarkStart w:id="0" w:name="_GoBack"/>
       <w:bookmarkEnd w:id="0"/>
     </w:p>
+    <w:p/>
     <w:sectPr>
       <w:pgSz w:w="11900" w:h="16840"/>
       <w:pgMar w:top="1440" w:right="1440" w:bottom="1440" w:left="1440" w:header="708" w:footer="708" w:gutter="0"/>
@@ -1117,6 +1334,20 @@
     <w:semiHidden/>
     <w:unhideWhenUsed/>
   </w:style>
+  <w:style w:type="paragraph" w:styleId="NormalWeb">
+    <w:name w:val="Normal (Web)"/>
+    <w:basedOn w:val="Normal"/>
+    <w:uiPriority w:val="99"/>
+    <w:semiHidden/>
+    <w:unhideWhenUsed/>
+    <w:rsid w:val="009E4BA4"/>
+    <w:pPr>
+      <w:spacing w:before="100" w:beforeAutospacing="1" w:after="100" w:afterAutospacing="1"/>
+    </w:pPr>
+    <w:rPr>
+      <w:rFonts w:ascii="Times New Roman" w:eastAsia="Times New Roman" w:hAnsi="Times New Roman" w:cs="Times New Roman"/>
+    </w:rPr>
+  </w:style>
 </w:styles>
 </file>
 

</xml_diff>

<commit_message>
Chapter one to three
</commit_message>
<xml_diff>
--- a/just incase.docx
+++ b/just incase.docx
@@ -79,7 +79,21 @@
         <w:rPr>
           <w:rFonts w:ascii="Times" w:hAnsi="Times"/>
         </w:rPr>
-        <w:t xml:space="preserve">are normal flora in the body of human beings and they can be non-pathogenic, commensal or pathogenic (Kaper </w:t>
+        <w:t>are normal flora in the body of human beings and they can be non-pathogenic, commensal or pathogenic (</w:t>
+      </w:r>
+      <w:proofErr w:type="spellStart"/>
+      <w:r>
+        <w:rPr>
+          <w:rFonts w:ascii="Times" w:hAnsi="Times"/>
+        </w:rPr>
+        <w:t>Kaper</w:t>
+      </w:r>
+      <w:proofErr w:type="spellEnd"/>
+      <w:r>
+        <w:rPr>
+          <w:rFonts w:ascii="Times" w:hAnsi="Times"/>
+        </w:rPr>
+        <w:t xml:space="preserve"> </w:t>
       </w:r>
       <w:r>
         <w:rPr>
@@ -92,7 +106,21 @@
         <w:rPr>
           <w:rFonts w:ascii="Times" w:hAnsi="Times"/>
         </w:rPr>
-        <w:t xml:space="preserve">2004). When pathogenic they usually cause urinary tract infections, systematic infections and enteric infections (Mandeli </w:t>
+        <w:t>2004). When pathogenic they usually cause urinary tract infections, systematic infections and enteric infections (</w:t>
+      </w:r>
+      <w:proofErr w:type="spellStart"/>
+      <w:r>
+        <w:rPr>
+          <w:rFonts w:ascii="Times" w:hAnsi="Times"/>
+        </w:rPr>
+        <w:t>Mandeli</w:t>
+      </w:r>
+      <w:proofErr w:type="spellEnd"/>
+      <w:r>
+        <w:rPr>
+          <w:rFonts w:ascii="Times" w:hAnsi="Times"/>
+        </w:rPr>
+        <w:t xml:space="preserve"> </w:t>
       </w:r>
       <w:r>
         <w:rPr>
@@ -118,7 +146,21 @@
         <w:rPr>
           <w:rFonts w:ascii="Times" w:hAnsi="Times"/>
         </w:rPr>
-        <w:t xml:space="preserve"> due to increase in the use of antimicrobial agents has led to the use of medicinal plants extracts against it (Akram </w:t>
+        <w:t xml:space="preserve"> due to increase in the use of antimicrobial agents has led to the use of medicinal plants extracts against it (</w:t>
+      </w:r>
+      <w:proofErr w:type="spellStart"/>
+      <w:r>
+        <w:rPr>
+          <w:rFonts w:ascii="Times" w:hAnsi="Times"/>
+        </w:rPr>
+        <w:t>Akram</w:t>
+      </w:r>
+      <w:proofErr w:type="spellEnd"/>
+      <w:r>
+        <w:rPr>
+          <w:rFonts w:ascii="Times" w:hAnsi="Times"/>
+        </w:rPr>
+        <w:t xml:space="preserve"> </w:t>
       </w:r>
       <w:r>
         <w:rPr>
@@ -209,7 +251,21 @@
         <w:rPr>
           <w:rFonts w:ascii="Times" w:hAnsi="Times"/>
         </w:rPr>
-        <w:t xml:space="preserve"> (Ziarlarimi </w:t>
+        <w:t xml:space="preserve"> (</w:t>
+      </w:r>
+      <w:proofErr w:type="spellStart"/>
+      <w:r>
+        <w:rPr>
+          <w:rFonts w:ascii="Times" w:hAnsi="Times"/>
+        </w:rPr>
+        <w:t>Ziarlarimi</w:t>
+      </w:r>
+      <w:proofErr w:type="spellEnd"/>
+      <w:r>
+        <w:rPr>
+          <w:rFonts w:ascii="Times" w:hAnsi="Times"/>
+        </w:rPr>
+        <w:t xml:space="preserve"> </w:t>
       </w:r>
       <w:r>
         <w:rPr>
@@ -395,6 +451,7 @@
         </w:rPr>
         <w:tab/>
       </w:r>
+      <w:bookmarkStart w:id="0" w:name="_GoBack"/>
       <w:r>
         <w:rPr>
           <w:rFonts w:ascii="Times" w:hAnsi="Times"/>
@@ -475,7 +532,21 @@
         <w:rPr>
           <w:rFonts w:ascii="Times" w:hAnsi="Times"/>
         </w:rPr>
-        <w:t xml:space="preserve"> 2007). Medicinal plant extracts have shown a wide range of antimicrobial activity against both bacterial and fungal pathogens (Manvi </w:t>
+        <w:t xml:space="preserve"> 2007). Medicinal plant extracts have shown a wide range of antimicrobial activity against both bacterial and fungal pathogens (</w:t>
+      </w:r>
+      <w:proofErr w:type="spellStart"/>
+      <w:r>
+        <w:rPr>
+          <w:rFonts w:ascii="Times" w:hAnsi="Times"/>
+        </w:rPr>
+        <w:t>Manvi</w:t>
+      </w:r>
+      <w:proofErr w:type="spellEnd"/>
+      <w:r>
+        <w:rPr>
+          <w:rFonts w:ascii="Times" w:hAnsi="Times"/>
+        </w:rPr>
+        <w:t xml:space="preserve"> </w:t>
       </w:r>
       <w:r>
         <w:rPr>
@@ -508,7 +579,21 @@
         <w:rPr>
           <w:rFonts w:ascii="Times" w:hAnsi="Times"/>
         </w:rPr>
-        <w:t xml:space="preserve"> (Alzoreky </w:t>
+        <w:t xml:space="preserve"> (</w:t>
+      </w:r>
+      <w:proofErr w:type="spellStart"/>
+      <w:r>
+        <w:rPr>
+          <w:rFonts w:ascii="Times" w:hAnsi="Times"/>
+        </w:rPr>
+        <w:t>Alzoreky</w:t>
+      </w:r>
+      <w:proofErr w:type="spellEnd"/>
+      <w:r>
+        <w:rPr>
+          <w:rFonts w:ascii="Times" w:hAnsi="Times"/>
+        </w:rPr>
+        <w:t xml:space="preserve"> </w:t>
       </w:r>
       <w:r>
         <w:rPr>
@@ -563,6 +648,7 @@
         <w:t>2012).</w:t>
       </w:r>
     </w:p>
+    <w:bookmarkEnd w:id="0"/>
     <w:p>
       <w:pPr>
         <w:spacing w:line="360" w:lineRule="auto"/>
@@ -632,13 +718,59 @@
           <w:i/>
           <w:iCs/>
         </w:rPr>
-        <w:t xml:space="preserve">T. indica </w:t>
+        <w:t xml:space="preserve">T. </w:t>
+      </w:r>
+      <w:proofErr w:type="spellStart"/>
+      <w:r>
+        <w:rPr>
+          <w:rFonts w:ascii="TimesNewRomanPS" w:hAnsi="TimesNewRomanPS"/>
+          <w:i/>
+          <w:iCs/>
+        </w:rPr>
+        <w:t>indica</w:t>
+      </w:r>
+      <w:proofErr w:type="spellEnd"/>
+      <w:r>
+        <w:rPr>
+          <w:rFonts w:ascii="TimesNewRomanPS" w:hAnsi="TimesNewRomanPS"/>
+          <w:i/>
+          <w:iCs/>
+        </w:rPr>
+        <w:t xml:space="preserve"> </w:t>
       </w:r>
       <w:r>
         <w:rPr>
           <w:rFonts w:ascii="TimesNewRomanPSMT" w:hAnsi="TimesNewRomanPSMT"/>
         </w:rPr>
-        <w:t>were collected, washed, dried (oven 60°C), crushed by employing blender and convert in to powder after sieving through sieve no.80 then subjected to successive solvent extraction using ethanol at room temperature in a soxhlet apparatus. The extract was vacuum dried and kept in desicator for further studies.</w:t>
+        <w:t xml:space="preserve">were collected, washed, dried (oven 60°C), crushed by employing blender and convert in to powder after sieving through sieve no.80 then subjected to successive solvent extraction using ethanol at room temperature in a </w:t>
+      </w:r>
+      <w:proofErr w:type="spellStart"/>
+      <w:r>
+        <w:rPr>
+          <w:rFonts w:ascii="TimesNewRomanPSMT" w:hAnsi="TimesNewRomanPSMT"/>
+        </w:rPr>
+        <w:t>soxhlet</w:t>
+      </w:r>
+      <w:proofErr w:type="spellEnd"/>
+      <w:r>
+        <w:rPr>
+          <w:rFonts w:ascii="TimesNewRomanPSMT" w:hAnsi="TimesNewRomanPSMT"/>
+        </w:rPr>
+        <w:t xml:space="preserve"> apparatus. The extract was vacuum dried and kept in </w:t>
+      </w:r>
+      <w:proofErr w:type="spellStart"/>
+      <w:r>
+        <w:rPr>
+          <w:rFonts w:ascii="TimesNewRomanPSMT" w:hAnsi="TimesNewRomanPSMT"/>
+        </w:rPr>
+        <w:t>desicator</w:t>
+      </w:r>
+      <w:proofErr w:type="spellEnd"/>
+      <w:r>
+        <w:rPr>
+          <w:rFonts w:ascii="TimesNewRomanPSMT" w:hAnsi="TimesNewRomanPSMT"/>
+        </w:rPr>
+        <w:t xml:space="preserve"> for further studies.</w:t>
       </w:r>
       <w:r>
         <w:rPr>
@@ -658,20 +790,110 @@
           <w:sz w:val="20"/>
           <w:szCs w:val="20"/>
         </w:rPr>
-        <w:t xml:space="preserve">13. Gupta R, Gupta MK, Bhandari A, Gupta J. Preliminary pharmacognostical and physicochemical analysis: A poly herbomineral formulation. Int J Drug Dev Res 2014;6:85-92. </w:t>
-      </w:r>
-    </w:p>
-    <w:p>
-      <w:pPr>
-        <w:pStyle w:val="NormalWeb"/>
-      </w:pPr>
+        <w:t xml:space="preserve">13. Gupta R, Gupta MK, Bhandari A, Gupta J. Preliminary </w:t>
+      </w:r>
+      <w:proofErr w:type="spellStart"/>
       <w:r>
         <w:rPr>
           <w:rFonts w:ascii="TimesNewRomanPSMT" w:hAnsi="TimesNewRomanPSMT"/>
           <w:sz w:val="20"/>
           <w:szCs w:val="20"/>
         </w:rPr>
-        <w:t xml:space="preserve">14. Gupta R, Gupta MK, Bhandari A, Gupta J, Pathan IK. Preparation and standardization of polyherbomineral formulation. Int J Drug Dev Res 2014;6:211-9. </w:t>
+        <w:t>pharmacognostical</w:t>
+      </w:r>
+      <w:proofErr w:type="spellEnd"/>
+      <w:r>
+        <w:rPr>
+          <w:rFonts w:ascii="TimesNewRomanPSMT" w:hAnsi="TimesNewRomanPSMT"/>
+          <w:sz w:val="20"/>
+          <w:szCs w:val="20"/>
+        </w:rPr>
+        <w:t xml:space="preserve"> and physicochemical analysis: A poly </w:t>
+      </w:r>
+      <w:proofErr w:type="spellStart"/>
+      <w:r>
+        <w:rPr>
+          <w:rFonts w:ascii="TimesNewRomanPSMT" w:hAnsi="TimesNewRomanPSMT"/>
+          <w:sz w:val="20"/>
+          <w:szCs w:val="20"/>
+        </w:rPr>
+        <w:t>herbomineral</w:t>
+      </w:r>
+      <w:proofErr w:type="spellEnd"/>
+      <w:r>
+        <w:rPr>
+          <w:rFonts w:ascii="TimesNewRomanPSMT" w:hAnsi="TimesNewRomanPSMT"/>
+          <w:sz w:val="20"/>
+          <w:szCs w:val="20"/>
+        </w:rPr>
+        <w:t xml:space="preserve"> formulation. </w:t>
+      </w:r>
+      <w:proofErr w:type="spellStart"/>
+      <w:r>
+        <w:rPr>
+          <w:rFonts w:ascii="TimesNewRomanPSMT" w:hAnsi="TimesNewRomanPSMT"/>
+          <w:sz w:val="20"/>
+          <w:szCs w:val="20"/>
+        </w:rPr>
+        <w:t>Int</w:t>
+      </w:r>
+      <w:proofErr w:type="spellEnd"/>
+      <w:r>
+        <w:rPr>
+          <w:rFonts w:ascii="TimesNewRomanPSMT" w:hAnsi="TimesNewRomanPSMT"/>
+          <w:sz w:val="20"/>
+          <w:szCs w:val="20"/>
+        </w:rPr>
+        <w:t xml:space="preserve"> J Drug Dev Res 2014;6:85-92. </w:t>
+      </w:r>
+    </w:p>
+    <w:p>
+      <w:pPr>
+        <w:pStyle w:val="NormalWeb"/>
+      </w:pPr>
+      <w:r>
+        <w:rPr>
+          <w:rFonts w:ascii="TimesNewRomanPSMT" w:hAnsi="TimesNewRomanPSMT"/>
+          <w:sz w:val="20"/>
+          <w:szCs w:val="20"/>
+        </w:rPr>
+        <w:t xml:space="preserve">14. Gupta R, Gupta MK, Bhandari A, Gupta J, Pathan IK. Preparation and standardization of </w:t>
+      </w:r>
+      <w:proofErr w:type="spellStart"/>
+      <w:r>
+        <w:rPr>
+          <w:rFonts w:ascii="TimesNewRomanPSMT" w:hAnsi="TimesNewRomanPSMT"/>
+          <w:sz w:val="20"/>
+          <w:szCs w:val="20"/>
+        </w:rPr>
+        <w:t>polyherbomineral</w:t>
+      </w:r>
+      <w:proofErr w:type="spellEnd"/>
+      <w:r>
+        <w:rPr>
+          <w:rFonts w:ascii="TimesNewRomanPSMT" w:hAnsi="TimesNewRomanPSMT"/>
+          <w:sz w:val="20"/>
+          <w:szCs w:val="20"/>
+        </w:rPr>
+        <w:t xml:space="preserve"> formulation. </w:t>
+      </w:r>
+      <w:proofErr w:type="spellStart"/>
+      <w:r>
+        <w:rPr>
+          <w:rFonts w:ascii="TimesNewRomanPSMT" w:hAnsi="TimesNewRomanPSMT"/>
+          <w:sz w:val="20"/>
+          <w:szCs w:val="20"/>
+        </w:rPr>
+        <w:t>Int</w:t>
+      </w:r>
+      <w:proofErr w:type="spellEnd"/>
+      <w:r>
+        <w:rPr>
+          <w:rFonts w:ascii="TimesNewRomanPSMT" w:hAnsi="TimesNewRomanPSMT"/>
+          <w:sz w:val="20"/>
+          <w:szCs w:val="20"/>
+        </w:rPr>
+        <w:t xml:space="preserve"> J Drug Dev Res 2014;6:211-9. </w:t>
       </w:r>
     </w:p>
     <w:p>
@@ -702,7 +924,97 @@
           <w:sz w:val="16"/>
           <w:szCs w:val="16"/>
         </w:rPr>
-        <w:t xml:space="preserve">Aligning the available information on the species ethnopharma- cology in Africa, we find that tamarind is most commonly used as a laxative and in the treatment of wounds and abdominal pains, followed by diarrhoea, helminth infections, fever, malaria, aphro- disiac, respiratory problems and dysentery </w:t>
+        <w:t xml:space="preserve">Aligning the available information on the species </w:t>
+      </w:r>
+      <w:proofErr w:type="spellStart"/>
+      <w:r>
+        <w:rPr>
+          <w:rFonts w:ascii="GulliverRM" w:hAnsi="GulliverRM"/>
+          <w:sz w:val="16"/>
+          <w:szCs w:val="16"/>
+        </w:rPr>
+        <w:t>ethnopharma</w:t>
+      </w:r>
+      <w:proofErr w:type="spellEnd"/>
+      <w:r>
+        <w:rPr>
+          <w:rFonts w:ascii="GulliverRM" w:hAnsi="GulliverRM"/>
+          <w:sz w:val="16"/>
+          <w:szCs w:val="16"/>
+        </w:rPr>
+        <w:t xml:space="preserve">- </w:t>
+      </w:r>
+      <w:proofErr w:type="spellStart"/>
+      <w:r>
+        <w:rPr>
+          <w:rFonts w:ascii="GulliverRM" w:hAnsi="GulliverRM"/>
+          <w:sz w:val="16"/>
+          <w:szCs w:val="16"/>
+        </w:rPr>
+        <w:t>cology</w:t>
+      </w:r>
+      <w:proofErr w:type="spellEnd"/>
+      <w:r>
+        <w:rPr>
+          <w:rFonts w:ascii="GulliverRM" w:hAnsi="GulliverRM"/>
+          <w:sz w:val="16"/>
+          <w:szCs w:val="16"/>
+        </w:rPr>
+        <w:t xml:space="preserve"> in Africa, we find that tamarind is most commonly used as a laxative and in the treatment of wounds and abdominal pains, followed by </w:t>
+      </w:r>
+      <w:proofErr w:type="spellStart"/>
+      <w:r>
+        <w:rPr>
+          <w:rFonts w:ascii="GulliverRM" w:hAnsi="GulliverRM"/>
+          <w:sz w:val="16"/>
+          <w:szCs w:val="16"/>
+        </w:rPr>
+        <w:t>diarrhoea</w:t>
+      </w:r>
+      <w:proofErr w:type="spellEnd"/>
+      <w:r>
+        <w:rPr>
+          <w:rFonts w:ascii="GulliverRM" w:hAnsi="GulliverRM"/>
+          <w:sz w:val="16"/>
+          <w:szCs w:val="16"/>
+        </w:rPr>
+        <w:t xml:space="preserve">, helminth infections, fever, malaria, </w:t>
+      </w:r>
+      <w:proofErr w:type="spellStart"/>
+      <w:r>
+        <w:rPr>
+          <w:rFonts w:ascii="GulliverRM" w:hAnsi="GulliverRM"/>
+          <w:sz w:val="16"/>
+          <w:szCs w:val="16"/>
+        </w:rPr>
+        <w:t>aphro</w:t>
+      </w:r>
+      <w:proofErr w:type="spellEnd"/>
+      <w:r>
+        <w:rPr>
+          <w:rFonts w:ascii="GulliverRM" w:hAnsi="GulliverRM"/>
+          <w:sz w:val="16"/>
+          <w:szCs w:val="16"/>
+        </w:rPr>
+        <w:t xml:space="preserve">- </w:t>
+      </w:r>
+      <w:proofErr w:type="spellStart"/>
+      <w:r>
+        <w:rPr>
+          <w:rFonts w:ascii="GulliverRM" w:hAnsi="GulliverRM"/>
+          <w:sz w:val="16"/>
+          <w:szCs w:val="16"/>
+        </w:rPr>
+        <w:t>disiac</w:t>
+      </w:r>
+      <w:proofErr w:type="spellEnd"/>
+      <w:r>
+        <w:rPr>
+          <w:rFonts w:ascii="GulliverRM" w:hAnsi="GulliverRM"/>
+          <w:sz w:val="16"/>
+          <w:szCs w:val="16"/>
+        </w:rPr>
+        <w:t xml:space="preserve">, respiratory problems and dysentery </w:t>
       </w:r>
     </w:p>
     <w:p>
@@ -720,7 +1032,79 @@
           <w:sz w:val="20"/>
           <w:szCs w:val="20"/>
         </w:rPr>
-        <w:t xml:space="preserve">Tamarind is used in herbal medicine in many parts of the world (Siddhuraju, 2007) (Table XII), and medicinal uses of tamarind are uncountable (Morton, 1987). Medicinal uses of tamarind can be found in many cultures and for a wide array of applications (Morton, 1987). The medicinal value of tamarind has been mentioned already in tradi- tional Sanskrit literature (El-Siddig </w:t>
+        <w:t>Tamarind is used in herbal medicine in many parts of the world (</w:t>
+      </w:r>
+      <w:proofErr w:type="spellStart"/>
+      <w:r>
+        <w:rPr>
+          <w:rFonts w:ascii="Quadraat" w:hAnsi="Quadraat"/>
+          <w:sz w:val="20"/>
+          <w:szCs w:val="20"/>
+        </w:rPr>
+        <w:t>Siddhuraju</w:t>
+      </w:r>
+      <w:proofErr w:type="spellEnd"/>
+      <w:r>
+        <w:rPr>
+          <w:rFonts w:ascii="Quadraat" w:hAnsi="Quadraat"/>
+          <w:sz w:val="20"/>
+          <w:szCs w:val="20"/>
+        </w:rPr>
+        <w:t xml:space="preserve">, 2007) (Table XII), and medicinal uses of tamarind are uncountable (Morton, 1987). Medicinal uses of tamarind can be found in many cultures and for a wide array of applications (Morton, 1987). The medicinal value of tamarind has been mentioned already in </w:t>
+      </w:r>
+      <w:proofErr w:type="spellStart"/>
+      <w:r>
+        <w:rPr>
+          <w:rFonts w:ascii="Quadraat" w:hAnsi="Quadraat"/>
+          <w:sz w:val="20"/>
+          <w:szCs w:val="20"/>
+        </w:rPr>
+        <w:t>tradi</w:t>
+      </w:r>
+      <w:proofErr w:type="spellEnd"/>
+      <w:r>
+        <w:rPr>
+          <w:rFonts w:ascii="Quadraat" w:hAnsi="Quadraat"/>
+          <w:sz w:val="20"/>
+          <w:szCs w:val="20"/>
+        </w:rPr>
+        <w:t xml:space="preserve">- </w:t>
+      </w:r>
+      <w:proofErr w:type="spellStart"/>
+      <w:r>
+        <w:rPr>
+          <w:rFonts w:ascii="Quadraat" w:hAnsi="Quadraat"/>
+          <w:sz w:val="20"/>
+          <w:szCs w:val="20"/>
+        </w:rPr>
+        <w:t>tional</w:t>
+      </w:r>
+      <w:proofErr w:type="spellEnd"/>
+      <w:r>
+        <w:rPr>
+          <w:rFonts w:ascii="Quadraat" w:hAnsi="Quadraat"/>
+          <w:sz w:val="20"/>
+          <w:szCs w:val="20"/>
+        </w:rPr>
+        <w:t xml:space="preserve"> Sanskrit literature (El-</w:t>
+      </w:r>
+      <w:proofErr w:type="spellStart"/>
+      <w:r>
+        <w:rPr>
+          <w:rFonts w:ascii="Quadraat" w:hAnsi="Quadraat"/>
+          <w:sz w:val="20"/>
+          <w:szCs w:val="20"/>
+        </w:rPr>
+        <w:t>Siddig</w:t>
+      </w:r>
+      <w:proofErr w:type="spellEnd"/>
+      <w:r>
+        <w:rPr>
+          <w:rFonts w:ascii="Quadraat" w:hAnsi="Quadraat"/>
+          <w:sz w:val="20"/>
+          <w:szCs w:val="20"/>
+        </w:rPr>
+        <w:t xml:space="preserve"> </w:t>
       </w:r>
       <w:r>
         <w:rPr>
@@ -828,8 +1212,17 @@
           <w:rFonts w:ascii="Times New Roman" w:eastAsia="Times New Roman" w:hAnsi="Times New Roman" w:cs="Times New Roman"/>
           <w:color w:val="000000"/>
         </w:rPr>
-        <w:t>Sub class Dicotyledone</w:t>
-      </w:r>
+        <w:t xml:space="preserve">Sub class </w:t>
+      </w:r>
+      <w:proofErr w:type="spellStart"/>
+      <w:r>
+        <w:rPr>
+          <w:rFonts w:ascii="Times New Roman" w:eastAsia="Times New Roman" w:hAnsi="Times New Roman" w:cs="Times New Roman"/>
+          <w:color w:val="000000"/>
+        </w:rPr>
+        <w:t>Dicotyledone</w:t>
+      </w:r>
+      <w:proofErr w:type="spellEnd"/>
     </w:p>
     <w:p>
       <w:pPr>
@@ -863,8 +1256,17 @@
           <w:color w:val="000000"/>
         </w:rPr>
         <w:lastRenderedPageBreak/>
-        <w:t>Subfamily Caesalpiniaceae</w:t>
-      </w:r>
+        <w:t xml:space="preserve">Subfamily </w:t>
+      </w:r>
+      <w:proofErr w:type="spellStart"/>
+      <w:r>
+        <w:rPr>
+          <w:rFonts w:ascii="Times New Roman" w:eastAsia="Times New Roman" w:hAnsi="Times New Roman" w:cs="Times New Roman"/>
+          <w:color w:val="000000"/>
+        </w:rPr>
+        <w:t>Caesalpiniaceae</w:t>
+      </w:r>
+      <w:proofErr w:type="spellEnd"/>
     </w:p>
     <w:p>
       <w:pPr>
@@ -882,6 +1284,7 @@
         </w:rPr>
         <w:t>Genus </w:t>
       </w:r>
+      <w:proofErr w:type="spellStart"/>
       <w:r>
         <w:rPr>
           <w:rFonts w:ascii="Times New Roman" w:eastAsia="Times New Roman" w:hAnsi="Times New Roman" w:cs="Times New Roman"/>
@@ -891,6 +1294,7 @@
         </w:rPr>
         <w:t>Tamarindus</w:t>
       </w:r>
+      <w:proofErr w:type="spellEnd"/>
     </w:p>
     <w:p>
       <w:pPr>
@@ -908,6 +1312,7 @@
         </w:rPr>
         <w:t>Species </w:t>
       </w:r>
+      <w:proofErr w:type="spellStart"/>
       <w:r>
         <w:rPr>
           <w:rFonts w:ascii="Times New Roman" w:eastAsia="Times New Roman" w:hAnsi="Times New Roman" w:cs="Times New Roman"/>
@@ -917,6 +1322,7 @@
         </w:rPr>
         <w:t>indica</w:t>
       </w:r>
+      <w:proofErr w:type="spellEnd"/>
     </w:p>
     <w:p>
       <w:pPr>
@@ -967,12 +1373,280 @@
           <w:sz w:val="18"/>
           <w:szCs w:val="18"/>
         </w:rPr>
-        <w:t>Medicinal plants have been used as traditional treatments for numerous human diseases for thousands of years. Diarrhoeal diseases continue to be a major cause of morbidity and mortality throughout the world and there is renewed interest in the discovery of novel compounds that can be used to fight these diseases. Numerous studies have validated the traditional use of antidiarrhoeal medicinal plants by investigating the biological activity of extracts of such plants, which have antispasmodic effects, delay intestinal transit, suppress gut motility, stimulate water adsorption or reduce electrolyte secretion. Of the numerous phytochemicals (such as alkaloids, tannins, flavonoids and terpenes) present in active extracts, tannins and flavonoids are thought to be responsible for antidiarrhoeal activity by increasing colonic water and electrolyte reabsorption. Others act by inhibiting intestinal motility. As some of the active ingredients are potentially toxic, there is a need to evaluate the safety of plant preparations. A few clinical trials have evaluated the safety and tolerability of traditional and herbal medicine preparations used to treat diarrhoea and generally indicate that minimal side effects are observed. However, with the increased popularity of plant-derived and herbal medicines in Western society, the benefits and potential dangers of these medicines must be considered.</w:t>
-      </w:r>
-    </w:p>
-    <w:p>
-      <w:bookmarkStart w:id="0" w:name="_GoBack"/>
-      <w:bookmarkEnd w:id="0"/>
+        <w:t xml:space="preserve">Medicinal plants have been used as traditional treatments for numerous human diseases for thousands of years. </w:t>
+      </w:r>
+      <w:proofErr w:type="spellStart"/>
+      <w:r>
+        <w:rPr>
+          <w:rFonts w:ascii="Arial" w:eastAsia="Times New Roman" w:hAnsi="Arial" w:cs="Arial"/>
+          <w:color w:val="111111"/>
+          <w:sz w:val="18"/>
+          <w:szCs w:val="18"/>
+        </w:rPr>
+        <w:t>Diarrhoeal</w:t>
+      </w:r>
+      <w:proofErr w:type="spellEnd"/>
+      <w:r>
+        <w:rPr>
+          <w:rFonts w:ascii="Arial" w:eastAsia="Times New Roman" w:hAnsi="Arial" w:cs="Arial"/>
+          <w:color w:val="111111"/>
+          <w:sz w:val="18"/>
+          <w:szCs w:val="18"/>
+        </w:rPr>
+        <w:t xml:space="preserve"> diseases continue to be a major cause of morbidity and mortality throughout the world and there is renewed interest in the discovery of novel compounds that can be used to fight these diseases. Numerous studies have validated the traditional use of </w:t>
+      </w:r>
+      <w:proofErr w:type="spellStart"/>
+      <w:r>
+        <w:rPr>
+          <w:rFonts w:ascii="Arial" w:eastAsia="Times New Roman" w:hAnsi="Arial" w:cs="Arial"/>
+          <w:color w:val="111111"/>
+          <w:sz w:val="18"/>
+          <w:szCs w:val="18"/>
+        </w:rPr>
+        <w:t>antidiarrhoeal</w:t>
+      </w:r>
+      <w:proofErr w:type="spellEnd"/>
+      <w:r>
+        <w:rPr>
+          <w:rFonts w:ascii="Arial" w:eastAsia="Times New Roman" w:hAnsi="Arial" w:cs="Arial"/>
+          <w:color w:val="111111"/>
+          <w:sz w:val="18"/>
+          <w:szCs w:val="18"/>
+        </w:rPr>
+        <w:t xml:space="preserve"> medicinal plants by investigating the biological activity of extracts of such plants, which have antispasmodic effects, delay intestinal transit, suppress gut motility, stimulate water adsorption or reduce electrolyte secretion. Of the numerous phytochemicals (such as alkaloids, tannins, flavonoids and terpenes) present in active extracts, tannins and flavonoids are thought to be responsible for </w:t>
+      </w:r>
+      <w:proofErr w:type="spellStart"/>
+      <w:r>
+        <w:rPr>
+          <w:rFonts w:ascii="Arial" w:eastAsia="Times New Roman" w:hAnsi="Arial" w:cs="Arial"/>
+          <w:color w:val="111111"/>
+          <w:sz w:val="18"/>
+          <w:szCs w:val="18"/>
+        </w:rPr>
+        <w:t>antidiarrhoeal</w:t>
+      </w:r>
+      <w:proofErr w:type="spellEnd"/>
+      <w:r>
+        <w:rPr>
+          <w:rFonts w:ascii="Arial" w:eastAsia="Times New Roman" w:hAnsi="Arial" w:cs="Arial"/>
+          <w:color w:val="111111"/>
+          <w:sz w:val="18"/>
+          <w:szCs w:val="18"/>
+        </w:rPr>
+        <w:t xml:space="preserve"> activity by increasing colonic water and electrolyte reabsorption. Others act by inhibiting intestinal motility. As some of the active ingredients are potentially toxic, there is a need to evaluate the safety of plant preparations. A few clinical trials have evaluated the safety and tolerability of traditional and herbal medicine preparations used to treat </w:t>
+      </w:r>
+      <w:proofErr w:type="spellStart"/>
+      <w:r>
+        <w:rPr>
+          <w:rFonts w:ascii="Arial" w:eastAsia="Times New Roman" w:hAnsi="Arial" w:cs="Arial"/>
+          <w:color w:val="111111"/>
+          <w:sz w:val="18"/>
+          <w:szCs w:val="18"/>
+        </w:rPr>
+        <w:t>diarrhoea</w:t>
+      </w:r>
+      <w:proofErr w:type="spellEnd"/>
+      <w:r>
+        <w:rPr>
+          <w:rFonts w:ascii="Arial" w:eastAsia="Times New Roman" w:hAnsi="Arial" w:cs="Arial"/>
+          <w:color w:val="111111"/>
+          <w:sz w:val="18"/>
+          <w:szCs w:val="18"/>
+        </w:rPr>
+        <w:t xml:space="preserve"> and generally indicate that minimal side effects are observed. However, with the increased popularity of plant-derived and herbal medicines in Western society, the benefits and potential dangers of these medicines must be considered.</w:t>
+      </w:r>
+    </w:p>
+    <w:p/>
+    <w:p/>
+    <w:p/>
+    <w:p/>
+    <w:p/>
+    <w:p>
+      <w:pPr>
+        <w:pStyle w:val="NormalWeb"/>
+        <w:spacing w:line="360" w:lineRule="auto"/>
+        <w:rPr>
+          <w:rFonts w:ascii="Times" w:hAnsi="Times"/>
+        </w:rPr>
+      </w:pPr>
+      <w:proofErr w:type="spellStart"/>
+      <w:r>
+        <w:rPr>
+          <w:rFonts w:ascii="Times" w:hAnsi="Times"/>
+        </w:rPr>
+        <w:t>Yusha’u</w:t>
+      </w:r>
+      <w:proofErr w:type="spellEnd"/>
+      <w:r>
+        <w:rPr>
+          <w:rFonts w:ascii="Times" w:hAnsi="Times"/>
+        </w:rPr>
+        <w:t xml:space="preserve"> M., </w:t>
+      </w:r>
+      <w:proofErr w:type="spellStart"/>
+      <w:r>
+        <w:rPr>
+          <w:rFonts w:ascii="Times" w:hAnsi="Times"/>
+        </w:rPr>
+        <w:t>Gabari</w:t>
+      </w:r>
+      <w:proofErr w:type="spellEnd"/>
+      <w:r>
+        <w:rPr>
+          <w:rFonts w:ascii="Times" w:hAnsi="Times"/>
+        </w:rPr>
+        <w:t xml:space="preserve"> D. A., </w:t>
+      </w:r>
+      <w:proofErr w:type="spellStart"/>
+      <w:r>
+        <w:rPr>
+          <w:rFonts w:ascii="Times" w:hAnsi="Times"/>
+        </w:rPr>
+        <w:t>Dabo</w:t>
+      </w:r>
+      <w:proofErr w:type="spellEnd"/>
+      <w:r>
+        <w:rPr>
+          <w:rFonts w:ascii="Times" w:hAnsi="Times"/>
+        </w:rPr>
+        <w:t xml:space="preserve"> N. T., Hassan A.</w:t>
+      </w:r>
+      <w:r>
+        <w:rPr>
+          <w:rFonts w:ascii="Times" w:hAnsi="Times"/>
+        </w:rPr>
+        <w:t xml:space="preserve"> </w:t>
+      </w:r>
+      <w:r>
+        <w:rPr>
+          <w:rFonts w:ascii="Times" w:hAnsi="Times"/>
+        </w:rPr>
+        <w:t xml:space="preserve">and </w:t>
+      </w:r>
+      <w:proofErr w:type="spellStart"/>
+      <w:r>
+        <w:rPr>
+          <w:rFonts w:ascii="Times" w:hAnsi="Times"/>
+        </w:rPr>
+        <w:t>Dahiru</w:t>
+      </w:r>
+      <w:proofErr w:type="spellEnd"/>
+      <w:r>
+        <w:rPr>
+          <w:rFonts w:ascii="Times" w:hAnsi="Times"/>
+        </w:rPr>
+        <w:t xml:space="preserve"> M</w:t>
+      </w:r>
+      <w:r>
+        <w:rPr>
+          <w:rFonts w:ascii="Times" w:hAnsi="Times"/>
+        </w:rPr>
+        <w:t xml:space="preserve">. (2014). </w:t>
+      </w:r>
+      <w:r>
+        <w:rPr>
+          <w:rFonts w:ascii="Times" w:hAnsi="Times"/>
+        </w:rPr>
+        <w:t xml:space="preserve">Biological activity and phytochemical constituents of </w:t>
+      </w:r>
+      <w:proofErr w:type="spellStart"/>
+      <w:r>
+        <w:rPr>
+          <w:rFonts w:ascii="Times" w:hAnsi="Times"/>
+        </w:rPr>
+        <w:t>Tamarindus</w:t>
+      </w:r>
+      <w:proofErr w:type="spellEnd"/>
+      <w:r>
+        <w:rPr>
+          <w:rFonts w:ascii="Times" w:hAnsi="Times"/>
+        </w:rPr>
+        <w:t xml:space="preserve"> </w:t>
+      </w:r>
+      <w:proofErr w:type="spellStart"/>
+      <w:r>
+        <w:rPr>
+          <w:rFonts w:ascii="Times" w:hAnsi="Times"/>
+        </w:rPr>
+        <w:t>indica</w:t>
+      </w:r>
+      <w:proofErr w:type="spellEnd"/>
+      <w:r>
+        <w:rPr>
+          <w:rFonts w:ascii="Times" w:hAnsi="Times"/>
+        </w:rPr>
+        <w:t xml:space="preserve"> stem bark extracts</w:t>
+      </w:r>
+      <w:r>
+        <w:rPr>
+          <w:rFonts w:ascii="Times" w:hAnsi="Times"/>
+        </w:rPr>
+        <w:t>.</w:t>
+      </w:r>
+      <w:r>
+        <w:rPr>
+          <w:rFonts w:ascii="Times" w:hAnsi="Times"/>
+          <w:i/>
+        </w:rPr>
+        <w:t xml:space="preserve"> </w:t>
+      </w:r>
+      <w:r>
+        <w:rPr>
+          <w:rFonts w:ascii="Times" w:hAnsi="Times" w:cs="Arial"/>
+          <w:i/>
+        </w:rPr>
+        <w:t>Sky Journal of Microbiology Research</w:t>
+      </w:r>
+      <w:r>
+        <w:rPr>
+          <w:rFonts w:ascii="Times" w:hAnsi="Times" w:cs="Arial"/>
+        </w:rPr>
+        <w:t>,</w:t>
+      </w:r>
+      <w:r>
+        <w:rPr>
+          <w:rFonts w:ascii="Times" w:hAnsi="Times" w:cs="Arial"/>
+        </w:rPr>
+        <w:t xml:space="preserve"> Vol. 2(9), pp. 067 </w:t>
+      </w:r>
+      <w:r>
+        <w:rPr>
+          <w:rFonts w:ascii="Times" w:hAnsi="Times" w:cs="Arial"/>
+        </w:rPr>
+        <w:t>–</w:t>
+      </w:r>
+      <w:r>
+        <w:rPr>
+          <w:rFonts w:ascii="Times" w:hAnsi="Times" w:cs="Arial"/>
+        </w:rPr>
+        <w:t xml:space="preserve"> 071</w:t>
+      </w:r>
+      <w:r>
+        <w:rPr>
+          <w:rFonts w:ascii="Times" w:hAnsi="Times" w:cs="Arial"/>
+        </w:rPr>
+        <w:t>.</w:t>
+      </w:r>
+      <w:r>
+        <w:rPr>
+          <w:rFonts w:ascii="Times" w:hAnsi="Times" w:cs="Arial"/>
+        </w:rPr>
+        <w:t xml:space="preserve"> </w:t>
+      </w:r>
+    </w:p>
+    <w:p>
+      <w:pPr>
+        <w:pStyle w:val="NormalWeb"/>
+        <w:spacing w:line="360" w:lineRule="auto"/>
+        <w:rPr>
+          <w:rFonts w:ascii="Times" w:hAnsi="Times"/>
+        </w:rPr>
+      </w:pPr>
+    </w:p>
+    <w:p>
+      <w:pPr>
+        <w:spacing w:before="100" w:beforeAutospacing="1" w:after="100" w:afterAutospacing="1"/>
+      </w:pPr>
     </w:p>
     <w:sectPr>
       <w:pgSz w:w="11900" w:h="16840"/>

</xml_diff>